<commit_message>
docs: :memo: Plan de gestión de costes y añadidas actividades para su control
</commit_message>
<xml_diff>
--- a/wip/semana 1/REGISTRO DE SUPUESTOS_v3.docx
+++ b/wip/semana 1/REGISTRO DE SUPUESTOS_v3.docx
@@ -1,6 +1,6 @@
 
 <file path=word/document.xml><?xml version="1.0" encoding="utf-8"?>
-<w:document xmlns:wpc="http://schemas.microsoft.com/office/word/2010/wordprocessingCanvas" xmlns:cx="http://schemas.microsoft.com/office/drawing/2014/chartex" xmlns:cx1="http://schemas.microsoft.com/office/drawing/2015/9/8/chartex" xmlns:cx2="http://schemas.microsoft.com/office/drawing/2015/10/21/chartex" xmlns:cx3="http://schemas.microsoft.com/office/drawing/2016/5/9/chartex" xmlns:cx4="http://schemas.microsoft.com/office/drawing/2016/5/10/chartex" xmlns:cx5="http://schemas.microsoft.com/office/drawing/2016/5/11/chartex" xmlns:cx6="http://schemas.microsoft.com/office/drawing/2016/5/12/chartex" xmlns:cx7="http://schemas.microsoft.com/office/drawing/2016/5/13/chartex" xmlns:cx8="http://schemas.microsoft.com/office/drawing/2016/5/14/chartex" xmlns:mc="http://schemas.openxmlformats.org/markup-compatibility/2006" xmlns:aink="http://schemas.microsoft.com/office/drawing/2016/ink" xmlns:am3d="http://schemas.microsoft.com/office/drawing/2017/model3d" xmlns:o="urn:schemas-microsoft-com:office:office" xmlns:oel="http://schemas.microsoft.com/office/2019/extlst" xmlns:r="http://schemas.openxmlformats.org/officeDocument/2006/relationships" xmlns:m="http://schemas.openxmlformats.org/officeDocument/2006/math" xmlns:v="urn:schemas-microsoft-com:vml" xmlns:wp14="http://schemas.microsoft.com/office/word/2010/wordprocessingDrawing" xmlns:wp="http://schemas.openxmlformats.org/drawingml/2006/wordprocessingDrawing" xmlns:w10="urn:schemas-microsoft-com:office:word" xmlns:w="http://schemas.openxmlformats.org/wordprocessingml/2006/main" xmlns:w14="http://schemas.microsoft.com/office/word/2010/wordml" xmlns:w15="http://schemas.microsoft.com/office/word/2012/wordml" xmlns:w16cex="http://schemas.microsoft.com/office/word/2018/wordml/cex" xmlns:w16cid="http://schemas.microsoft.com/office/word/2016/wordml/cid" xmlns:w16="http://schemas.microsoft.com/office/word/2018/wordml" xmlns:w16du="http://schemas.microsoft.com/office/word/2023/wordml/word16du" xmlns:w16sdtdh="http://schemas.microsoft.com/office/word/2020/wordml/sdtdatahash" xmlns:w16sdtfl="http://schemas.microsoft.com/office/word/2024/wordml/sdtformatlock" xmlns:w16se="http://schemas.microsoft.com/office/word/2015/wordml/symex" xmlns:wpg="http://schemas.microsoft.com/office/word/2010/wordprocessingGroup" xmlns:wpi="http://schemas.microsoft.com/office/word/2010/wordprocessingInk" xmlns:wne="http://schemas.microsoft.com/office/word/2006/wordml" xmlns:wps="http://schemas.microsoft.com/office/word/2010/wordprocessingShape" mc:Ignorable="w14 w15 w16se w16cid w16 w16cex w16sdtdh w16sdtfl w16du wp14">
+<w:document xmlns:wpc="http://schemas.microsoft.com/office/word/2010/wordprocessingCanvas" xmlns:cx="http://schemas.microsoft.com/office/drawing/2014/chartex" xmlns:cx1="http://schemas.microsoft.com/office/drawing/2015/9/8/chartex" xmlns:cx2="http://schemas.microsoft.com/office/drawing/2015/10/21/chartex" xmlns:cx3="http://schemas.microsoft.com/office/drawing/2016/5/9/chartex" xmlns:cx4="http://schemas.microsoft.com/office/drawing/2016/5/10/chartex" xmlns:cx5="http://schemas.microsoft.com/office/drawing/2016/5/11/chartex" xmlns:cx6="http://schemas.microsoft.com/office/drawing/2016/5/12/chartex" xmlns:cx7="http://schemas.microsoft.com/office/drawing/2016/5/13/chartex" xmlns:cx8="http://schemas.microsoft.com/office/drawing/2016/5/14/chartex" xmlns:mc="http://schemas.openxmlformats.org/markup-compatibility/2006" xmlns:aink="http://schemas.microsoft.com/office/drawing/2016/ink" xmlns:am3d="http://schemas.microsoft.com/office/drawing/2017/model3d" xmlns:o="urn:schemas-microsoft-com:office:office" xmlns:r="http://schemas.openxmlformats.org/officeDocument/2006/relationships" xmlns:m="http://schemas.openxmlformats.org/officeDocument/2006/math" xmlns:v="urn:schemas-microsoft-com:vml" xmlns:wp14="http://schemas.microsoft.com/office/word/2010/wordprocessingDrawing" xmlns:wp="http://schemas.openxmlformats.org/drawingml/2006/wordprocessingDrawing" xmlns:w10="urn:schemas-microsoft-com:office:word" xmlns:w="http://schemas.openxmlformats.org/wordprocessingml/2006/main" xmlns:w14="http://schemas.microsoft.com/office/word/2010/wordml" xmlns:w15="http://schemas.microsoft.com/office/word/2012/wordml" xmlns:w16cex="http://schemas.microsoft.com/office/word/2018/wordml/cex" xmlns:w16cid="http://schemas.microsoft.com/office/word/2016/wordml/cid" xmlns:w16="http://schemas.microsoft.com/office/word/2018/wordml" xmlns:w16sdtdh="http://schemas.microsoft.com/office/word/2020/wordml/sdtdatahash" xmlns:w16se="http://schemas.microsoft.com/office/word/2015/wordml/symex" xmlns:wpg="http://schemas.microsoft.com/office/word/2010/wordprocessingGroup" xmlns:wpi="http://schemas.microsoft.com/office/word/2010/wordprocessingInk" xmlns:wne="http://schemas.microsoft.com/office/word/2006/wordml" xmlns:wps="http://schemas.microsoft.com/office/word/2010/wordprocessingShape" mc:Ignorable="w14 w15 w16se w16cid w16 w16cex w16sdtdh wp14">
   <w:body>
     <w:p>
       <w:pPr>
@@ -63,30 +63,16 @@
                 <w:lang w:val="es-PA"/>
               </w:rPr>
             </w:pPr>
-            <w:proofErr w:type="spellStart"/>
-            <w:proofErr w:type="gramStart"/>
-            <w:r>
-              <w:rPr>
-                <w:rFonts w:eastAsia="SimSun" w:cstheme="minorHAnsi"/>
-                <w:color w:val="0070C0"/>
-                <w:sz w:val="20"/>
-                <w:szCs w:val="20"/>
-                <w:lang w:val="es-ES" w:eastAsia="zh-CN"/>
-              </w:rPr>
-              <w:t>Orchid</w:t>
-            </w:r>
-            <w:proofErr w:type="spellEnd"/>
-            <w:r>
-              <w:rPr>
-                <w:rFonts w:eastAsia="SimSun" w:cstheme="minorHAnsi"/>
-                <w:color w:val="0070C0"/>
-                <w:sz w:val="20"/>
-                <w:szCs w:val="20"/>
-                <w:lang w:val="es-ES" w:eastAsia="zh-CN"/>
-              </w:rPr>
-              <w:t xml:space="preserve">  </w:t>
-            </w:r>
-            <w:proofErr w:type="spellStart"/>
+            <w:r>
+              <w:rPr>
+                <w:rFonts w:eastAsia="SimSun" w:cstheme="minorHAnsi"/>
+                <w:color w:val="0070C0"/>
+                <w:sz w:val="20"/>
+                <w:szCs w:val="20"/>
+                <w:lang w:val="es-ES" w:eastAsia="zh-CN"/>
+              </w:rPr>
+              <w:t xml:space="preserve">Orchid  </w:t>
+            </w:r>
             <w:r>
               <w:rPr>
                 <w:rFonts w:eastAsia="SimSun" w:cstheme="minorHAnsi"/>
@@ -97,8 +83,6 @@
               </w:rPr>
               <w:t>cosmetics</w:t>
             </w:r>
-            <w:proofErr w:type="spellEnd"/>
-            <w:proofErr w:type="gramEnd"/>
           </w:p>
         </w:tc>
         <w:tc>
@@ -237,7 +221,37 @@
                 <w:szCs w:val="20"/>
                 <w:lang w:val="es-ES" w:eastAsia="zh-CN"/>
               </w:rPr>
-              <w:t>/09/2025</w:t>
+              <w:t>-</w:t>
+            </w:r>
+            <w:r>
+              <w:rPr>
+                <w:rFonts w:eastAsia="SimSun" w:cstheme="minorHAnsi"/>
+                <w:color w:val="0070C0"/>
+                <w:sz w:val="20"/>
+                <w:szCs w:val="20"/>
+                <w:lang w:val="es-ES" w:eastAsia="zh-CN"/>
+              </w:rPr>
+              <w:t>09</w:t>
+            </w:r>
+            <w:r>
+              <w:rPr>
+                <w:rFonts w:eastAsia="SimSun" w:cstheme="minorHAnsi"/>
+                <w:color w:val="0070C0"/>
+                <w:sz w:val="20"/>
+                <w:szCs w:val="20"/>
+                <w:lang w:val="es-ES" w:eastAsia="zh-CN"/>
+              </w:rPr>
+              <w:t>-</w:t>
+            </w:r>
+            <w:r>
+              <w:rPr>
+                <w:rFonts w:eastAsia="SimSun" w:cstheme="minorHAnsi"/>
+                <w:color w:val="0070C0"/>
+                <w:sz w:val="20"/>
+                <w:szCs w:val="20"/>
+                <w:lang w:val="es-ES" w:eastAsia="zh-CN"/>
+              </w:rPr>
+              <w:t>2025</w:t>
             </w:r>
           </w:p>
         </w:tc>
@@ -448,7 +462,7 @@
                 <w:szCs w:val="20"/>
                 <w:lang w:val="es-ES" w:eastAsia="zh-CN"/>
               </w:rPr>
-              <w:t>/</w:t>
+              <w:t>-</w:t>
             </w:r>
             <w:r>
               <w:rPr>
@@ -468,7 +482,7 @@
                 <w:szCs w:val="20"/>
                 <w:lang w:val="es-ES" w:eastAsia="zh-CN"/>
               </w:rPr>
-              <w:t>/</w:t>
+              <w:t>-</w:t>
             </w:r>
             <w:r>
               <w:rPr>
@@ -580,7 +594,47 @@
                 <w:szCs w:val="20"/>
                 <w:lang w:val="es-ES" w:eastAsia="zh-CN"/>
               </w:rPr>
-              <w:t>22/09/2025</w:t>
+              <w:t>22</w:t>
+            </w:r>
+            <w:r>
+              <w:rPr>
+                <w:rFonts w:eastAsia="SimSun" w:cstheme="minorHAnsi"/>
+                <w:color w:val="0070C0"/>
+                <w:sz w:val="20"/>
+                <w:szCs w:val="20"/>
+                <w:lang w:val="es-ES" w:eastAsia="zh-CN"/>
+              </w:rPr>
+              <w:t>-</w:t>
+            </w:r>
+            <w:r>
+              <w:rPr>
+                <w:rFonts w:eastAsia="SimSun" w:cstheme="minorHAnsi"/>
+                <w:color w:val="0070C0"/>
+                <w:sz w:val="20"/>
+                <w:szCs w:val="20"/>
+                <w:lang w:val="es-ES" w:eastAsia="zh-CN"/>
+              </w:rPr>
+              <w:t>09</w:t>
+            </w:r>
+            <w:r>
+              <w:rPr>
+                <w:rFonts w:eastAsia="SimSun" w:cstheme="minorHAnsi"/>
+                <w:color w:val="0070C0"/>
+                <w:sz w:val="20"/>
+                <w:szCs w:val="20"/>
+                <w:lang w:val="es-ES" w:eastAsia="zh-CN"/>
+              </w:rPr>
+              <w:t>-</w:t>
+            </w:r>
+            <w:r>
+              <w:rPr>
+                <w:rFonts w:eastAsia="SimSun" w:cstheme="minorHAnsi"/>
+                <w:color w:val="0070C0"/>
+                <w:sz w:val="20"/>
+                <w:szCs w:val="20"/>
+                <w:lang w:val="es-ES" w:eastAsia="zh-CN"/>
+              </w:rPr>
+              <w:t>2025</w:t>
             </w:r>
           </w:p>
         </w:tc>
@@ -648,6 +702,178 @@
               </w:rPr>
               <w:t>Añadidos los supuestos/restricciones</w:t>
             </w:r>
+          </w:p>
+        </w:tc>
+      </w:tr>
+      <w:tr>
+        <w:tc>
+          <w:tcPr>
+            <w:tcW w:w="605" w:type="pct"/>
+            <w:tcBorders>
+              <w:top w:val="single" w:sz="4" w:space="0" w:color="7F7F7F" w:themeColor="text1" w:themeTint="80"/>
+              <w:left w:val="single" w:sz="4" w:space="0" w:color="7F7F7F" w:themeColor="text1" w:themeTint="80"/>
+              <w:bottom w:val="single" w:sz="4" w:space="0" w:color="7F7F7F" w:themeColor="text1" w:themeTint="80"/>
+              <w:right w:val="single" w:sz="4" w:space="0" w:color="7F7F7F" w:themeColor="text1" w:themeTint="80"/>
+            </w:tcBorders>
+          </w:tcPr>
+          <w:p>
+            <w:pPr>
+              <w:spacing w:after="0"/>
+              <w:rPr>
+                <w:rFonts w:eastAsia="SimSun" w:cstheme="minorHAnsi"/>
+                <w:color w:val="0070C0"/>
+                <w:sz w:val="20"/>
+                <w:szCs w:val="20"/>
+                <w:lang w:val="es-ES" w:eastAsia="zh-CN"/>
+              </w:rPr>
+            </w:pPr>
+            <w:r>
+              <w:rPr>
+                <w:rFonts w:eastAsia="SimSun" w:cstheme="minorHAnsi"/>
+                <w:color w:val="0070C0"/>
+                <w:sz w:val="20"/>
+                <w:szCs w:val="20"/>
+                <w:lang w:val="es-ES" w:eastAsia="zh-CN"/>
+              </w:rPr>
+              <w:t>25-10-2025</w:t>
+            </w:r>
+          </w:p>
+        </w:tc>
+        <w:tc>
+          <w:tcPr>
+            <w:tcW w:w="977" w:type="pct"/>
+            <w:tcBorders>
+              <w:top w:val="single" w:sz="4" w:space="0" w:color="7F7F7F" w:themeColor="text1" w:themeTint="80"/>
+              <w:left w:val="single" w:sz="4" w:space="0" w:color="7F7F7F" w:themeColor="text1" w:themeTint="80"/>
+              <w:bottom w:val="single" w:sz="4" w:space="0" w:color="7F7F7F" w:themeColor="text1" w:themeTint="80"/>
+              <w:right w:val="single" w:sz="4" w:space="0" w:color="7F7F7F" w:themeColor="text1" w:themeTint="80"/>
+            </w:tcBorders>
+          </w:tcPr>
+          <w:p>
+            <w:pPr>
+              <w:spacing w:after="0"/>
+              <w:rPr>
+                <w:rFonts w:eastAsia="SimSun" w:cstheme="minorHAnsi"/>
+                <w:color w:val="0070C0"/>
+                <w:sz w:val="20"/>
+                <w:szCs w:val="20"/>
+                <w:lang w:val="es-ES" w:eastAsia="zh-CN"/>
+              </w:rPr>
+            </w:pPr>
+            <w:r>
+              <w:rPr>
+                <w:rFonts w:eastAsia="SimSun" w:cstheme="minorHAnsi"/>
+                <w:color w:val="0070C0"/>
+                <w:sz w:val="20"/>
+                <w:szCs w:val="20"/>
+                <w:lang w:val="es-ES" w:eastAsia="zh-CN"/>
+              </w:rPr>
+              <w:t>Director</w:t>
+            </w:r>
+          </w:p>
+        </w:tc>
+        <w:tc>
+          <w:tcPr>
+            <w:tcW w:w="3418" w:type="pct"/>
+            <w:tcBorders>
+              <w:top w:val="single" w:sz="4" w:space="0" w:color="7F7F7F" w:themeColor="text1" w:themeTint="80"/>
+              <w:left w:val="single" w:sz="4" w:space="0" w:color="7F7F7F" w:themeColor="text1" w:themeTint="80"/>
+              <w:bottom w:val="single" w:sz="4" w:space="0" w:color="7F7F7F" w:themeColor="text1" w:themeTint="80"/>
+              <w:right w:val="single" w:sz="4" w:space="0" w:color="7F7F7F" w:themeColor="text1" w:themeTint="80"/>
+            </w:tcBorders>
+          </w:tcPr>
+          <w:p>
+            <w:pPr>
+              <w:spacing w:after="0"/>
+              <w:rPr>
+                <w:rFonts w:eastAsia="SimSun" w:cstheme="minorHAnsi"/>
+                <w:color w:val="0070C0"/>
+                <w:sz w:val="20"/>
+                <w:szCs w:val="20"/>
+                <w:lang w:val="es-ES" w:eastAsia="zh-CN"/>
+              </w:rPr>
+            </w:pPr>
+            <w:r>
+              <w:rPr>
+                <w:rFonts w:eastAsia="SimSun" w:cstheme="minorHAnsi"/>
+                <w:color w:val="0070C0"/>
+                <w:sz w:val="20"/>
+                <w:szCs w:val="20"/>
+                <w:lang w:val="es-ES" w:eastAsia="zh-CN"/>
+              </w:rPr>
+              <w:t>Añadidos supuestos/restricciones sobre los costes.</w:t>
+            </w:r>
+          </w:p>
+        </w:tc>
+      </w:tr>
+      <w:tr>
+        <w:tc>
+          <w:tcPr>
+            <w:tcW w:w="605" w:type="pct"/>
+            <w:tcBorders>
+              <w:top w:val="single" w:sz="4" w:space="0" w:color="7F7F7F" w:themeColor="text1" w:themeTint="80"/>
+              <w:left w:val="single" w:sz="4" w:space="0" w:color="7F7F7F" w:themeColor="text1" w:themeTint="80"/>
+              <w:bottom w:val="single" w:sz="4" w:space="0" w:color="7F7F7F" w:themeColor="text1" w:themeTint="80"/>
+              <w:right w:val="single" w:sz="4" w:space="0" w:color="7F7F7F" w:themeColor="text1" w:themeTint="80"/>
+            </w:tcBorders>
+          </w:tcPr>
+          <w:p>
+            <w:pPr>
+              <w:spacing w:after="0"/>
+              <w:rPr>
+                <w:rFonts w:eastAsia="SimSun" w:cstheme="minorHAnsi"/>
+                <w:color w:val="0070C0"/>
+                <w:sz w:val="20"/>
+                <w:szCs w:val="20"/>
+                <w:lang w:val="es-ES" w:eastAsia="zh-CN"/>
+              </w:rPr>
+            </w:pPr>
+          </w:p>
+        </w:tc>
+        <w:tc>
+          <w:tcPr>
+            <w:tcW w:w="977" w:type="pct"/>
+            <w:tcBorders>
+              <w:top w:val="single" w:sz="4" w:space="0" w:color="7F7F7F" w:themeColor="text1" w:themeTint="80"/>
+              <w:left w:val="single" w:sz="4" w:space="0" w:color="7F7F7F" w:themeColor="text1" w:themeTint="80"/>
+              <w:bottom w:val="single" w:sz="4" w:space="0" w:color="7F7F7F" w:themeColor="text1" w:themeTint="80"/>
+              <w:right w:val="single" w:sz="4" w:space="0" w:color="7F7F7F" w:themeColor="text1" w:themeTint="80"/>
+            </w:tcBorders>
+          </w:tcPr>
+          <w:p>
+            <w:pPr>
+              <w:spacing w:after="0"/>
+              <w:rPr>
+                <w:rFonts w:eastAsia="SimSun" w:cstheme="minorHAnsi"/>
+                <w:color w:val="0070C0"/>
+                <w:sz w:val="20"/>
+                <w:szCs w:val="20"/>
+                <w:lang w:val="es-ES" w:eastAsia="zh-CN"/>
+              </w:rPr>
+            </w:pPr>
+          </w:p>
+        </w:tc>
+        <w:tc>
+          <w:tcPr>
+            <w:tcW w:w="3418" w:type="pct"/>
+            <w:tcBorders>
+              <w:top w:val="single" w:sz="4" w:space="0" w:color="7F7F7F" w:themeColor="text1" w:themeTint="80"/>
+              <w:left w:val="single" w:sz="4" w:space="0" w:color="7F7F7F" w:themeColor="text1" w:themeTint="80"/>
+              <w:bottom w:val="single" w:sz="4" w:space="0" w:color="7F7F7F" w:themeColor="text1" w:themeTint="80"/>
+              <w:right w:val="single" w:sz="4" w:space="0" w:color="7F7F7F" w:themeColor="text1" w:themeTint="80"/>
+            </w:tcBorders>
+          </w:tcPr>
+          <w:p>
+            <w:pPr>
+              <w:spacing w:after="0"/>
+              <w:rPr>
+                <w:rFonts w:eastAsia="SimSun" w:cstheme="minorHAnsi"/>
+                <w:color w:val="0070C0"/>
+                <w:sz w:val="20"/>
+                <w:szCs w:val="20"/>
+                <w:lang w:val="es-ES" w:eastAsia="zh-CN"/>
+              </w:rPr>
+            </w:pPr>
           </w:p>
         </w:tc>
       </w:tr>
@@ -1768,10 +1994,30 @@
                 <w:sz w:val="20"/>
                 <w:lang w:val="es-ES"/>
               </w:rPr>
-              <w:t xml:space="preserve">Queda excluido el soporte técnico </w:t>
-            </w:r>
-            <w:proofErr w:type="spellStart"/>
-            <w:r>
+              <w:t>Queda excluido el soporte técnico post-proyecto.</w:t>
+            </w:r>
+          </w:p>
+          <w:p>
+            <w:pPr>
+              <w:spacing w:before="120" w:after="120"/>
+              <w:rPr>
+                <w:b/>
+                <w:sz w:val="20"/>
+                <w:lang w:val="es-PA"/>
+              </w:rPr>
+            </w:pPr>
+          </w:p>
+        </w:tc>
+        <w:tc>
+          <w:tcPr>
+            <w:tcW w:w="2195" w:type="dxa"/>
+            <w:vAlign w:val="center"/>
+          </w:tcPr>
+          <w:p>
+            <w:pPr>
+              <w:pStyle w:val="infoblue"/>
+              <w:ind w:left="0"/>
+              <w:jc w:val="both"/>
               <w:rPr>
                 <w:rFonts w:asciiTheme="minorHAnsi" w:hAnsiTheme="minorHAnsi" w:cstheme="minorHAnsi"/>
                 <w:i w:val="0"/>
@@ -1780,9 +2026,7 @@
                 <w:sz w:val="20"/>
                 <w:lang w:val="es-ES"/>
               </w:rPr>
-              <w:t>post-proyecto</w:t>
-            </w:r>
-            <w:proofErr w:type="spellEnd"/>
+            </w:pPr>
             <w:r>
               <w:rPr>
                 <w:rFonts w:asciiTheme="minorHAnsi" w:hAnsiTheme="minorHAnsi" w:cstheme="minorHAnsi"/>
@@ -1792,7 +2036,35 @@
                 <w:sz w:val="20"/>
                 <w:lang w:val="es-ES"/>
               </w:rPr>
-              <w:t>.</w:t>
+              <w:t>Organización</w:t>
+            </w:r>
+          </w:p>
+        </w:tc>
+        <w:tc>
+          <w:tcPr>
+            <w:tcW w:w="1557" w:type="dxa"/>
+            <w:vAlign w:val="center"/>
+          </w:tcPr>
+          <w:p>
+            <w:pPr>
+              <w:spacing w:after="0"/>
+              <w:rPr>
+                <w:rFonts w:eastAsia="SimSun" w:cstheme="minorHAnsi"/>
+                <w:color w:val="0070C0"/>
+                <w:sz w:val="20"/>
+                <w:szCs w:val="20"/>
+                <w:lang w:val="es-ES" w:eastAsia="zh-CN"/>
+              </w:rPr>
+            </w:pPr>
+            <w:r>
+              <w:rPr>
+                <w:rFonts w:eastAsia="SimSun" w:cstheme="minorHAnsi"/>
+                <w:color w:val="0070C0"/>
+                <w:sz w:val="20"/>
+                <w:szCs w:val="20"/>
+                <w:lang w:val="es-ES" w:eastAsia="zh-CN"/>
+              </w:rPr>
+              <w:t>Sin fecha de</w:t>
             </w:r>
           </w:p>
           <w:p>
@@ -1804,11 +2076,110 @@
                 <w:lang w:val="es-PA"/>
               </w:rPr>
             </w:pPr>
-          </w:p>
-        </w:tc>
-        <w:tc>
-          <w:tcPr>
-            <w:tcW w:w="2195" w:type="dxa"/>
+            <w:r>
+              <w:rPr>
+                <w:rFonts w:eastAsia="SimSun" w:cstheme="minorHAnsi"/>
+                <w:color w:val="0070C0"/>
+                <w:sz w:val="20"/>
+                <w:szCs w:val="20"/>
+                <w:lang w:val="es-ES" w:eastAsia="zh-CN"/>
+              </w:rPr>
+              <w:t>vencimiento</w:t>
+            </w:r>
+          </w:p>
+        </w:tc>
+        <w:tc>
+          <w:tcPr>
+            <w:tcW w:w="2045" w:type="dxa"/>
+            <w:vAlign w:val="center"/>
+          </w:tcPr>
+          <w:p>
+            <w:pPr>
+              <w:spacing w:before="120" w:after="120"/>
+              <w:rPr>
+                <w:rFonts w:eastAsia="SimSun" w:cstheme="minorHAnsi"/>
+                <w:color w:val="0070C0"/>
+                <w:sz w:val="20"/>
+                <w:szCs w:val="20"/>
+                <w:lang w:val="es-ES" w:eastAsia="zh-CN"/>
+              </w:rPr>
+            </w:pPr>
+            <w:r>
+              <w:rPr>
+                <w:rFonts w:eastAsia="SimSun" w:cstheme="minorHAnsi"/>
+                <w:color w:val="0070C0"/>
+                <w:sz w:val="20"/>
+                <w:szCs w:val="20"/>
+                <w:lang w:val="es-ES" w:eastAsia="zh-CN"/>
+              </w:rPr>
+              <w:t>Pendiente de</w:t>
+            </w:r>
+          </w:p>
+          <w:p>
+            <w:pPr>
+              <w:spacing w:before="120" w:after="120"/>
+              <w:rPr>
+                <w:b/>
+                <w:sz w:val="20"/>
+                <w:lang w:val="es-PA"/>
+              </w:rPr>
+            </w:pPr>
+            <w:r>
+              <w:rPr>
+                <w:rFonts w:eastAsia="SimSun" w:cstheme="minorHAnsi"/>
+                <w:color w:val="0070C0"/>
+                <w:sz w:val="20"/>
+                <w:szCs w:val="20"/>
+                <w:lang w:val="es-ES" w:eastAsia="zh-CN"/>
+              </w:rPr>
+              <w:t>validación</w:t>
+            </w:r>
+          </w:p>
+        </w:tc>
+        <w:tc>
+          <w:tcPr>
+            <w:tcW w:w="4458" w:type="dxa"/>
+          </w:tcPr>
+          <w:p>
+            <w:pPr>
+              <w:spacing w:before="120" w:after="120"/>
+              <w:rPr>
+                <w:b/>
+                <w:sz w:val="20"/>
+                <w:lang w:val="es-PA"/>
+              </w:rPr>
+            </w:pPr>
+          </w:p>
+        </w:tc>
+      </w:tr>
+      <w:tr>
+        <w:tc>
+          <w:tcPr>
+            <w:tcW w:w="563" w:type="dxa"/>
+          </w:tcPr>
+          <w:p>
+            <w:pPr>
+              <w:spacing w:before="120" w:after="120"/>
+              <w:jc w:val="center"/>
+              <w:rPr>
+                <w:b/>
+                <w:sz w:val="20"/>
+                <w:lang w:val="es-PA"/>
+              </w:rPr>
+            </w:pPr>
+            <w:r>
+              <w:rPr>
+                <w:b/>
+                <w:sz w:val="20"/>
+                <w:lang w:val="es-PA"/>
+              </w:rPr>
+              <w:t>6</w:t>
+            </w:r>
+          </w:p>
+        </w:tc>
+        <w:tc>
+          <w:tcPr>
+            <w:tcW w:w="3798" w:type="dxa"/>
             <w:vAlign w:val="center"/>
           </w:tcPr>
           <w:p>
@@ -1817,6 +2188,13 @@
               <w:ind w:left="0"/>
               <w:jc w:val="both"/>
               <w:rPr>
+                <w:b/>
+                <w:sz w:val="20"/>
+                <w:lang w:val="es-PA"/>
+              </w:rPr>
+            </w:pPr>
+            <w:r>
+              <w:rPr>
                 <w:rFonts w:asciiTheme="minorHAnsi" w:hAnsiTheme="minorHAnsi" w:cstheme="minorHAnsi"/>
                 <w:i w:val="0"/>
                 <w:iCs w:val="0"/>
@@ -1824,8 +2202,20 @@
                 <w:sz w:val="20"/>
                 <w:lang w:val="es-ES"/>
               </w:rPr>
-            </w:pPr>
-            <w:r>
+              <w:t>Sin optimización SEO.</w:t>
+            </w:r>
+          </w:p>
+        </w:tc>
+        <w:tc>
+          <w:tcPr>
+            <w:tcW w:w="2195" w:type="dxa"/>
+            <w:vAlign w:val="center"/>
+          </w:tcPr>
+          <w:p>
+            <w:pPr>
+              <w:pStyle w:val="infoblue"/>
+              <w:ind w:left="0"/>
+              <w:jc w:val="both"/>
               <w:rPr>
                 <w:rFonts w:asciiTheme="minorHAnsi" w:hAnsiTheme="minorHAnsi" w:cstheme="minorHAnsi"/>
                 <w:i w:val="0"/>
@@ -1834,7 +2224,17 @@
                 <w:sz w:val="20"/>
                 <w:lang w:val="es-ES"/>
               </w:rPr>
-              <w:t>Organización</w:t>
+            </w:pPr>
+            <w:r>
+              <w:rPr>
+                <w:rFonts w:asciiTheme="minorHAnsi" w:hAnsiTheme="minorHAnsi" w:cstheme="minorHAnsi"/>
+                <w:i w:val="0"/>
+                <w:iCs w:val="0"/>
+                <w:color w:val="0070C0"/>
+                <w:sz w:val="20"/>
+                <w:lang w:val="es-ES"/>
+              </w:rPr>
+              <w:t>Director</w:t>
             </w:r>
           </w:p>
         </w:tc>
@@ -1882,6 +2282,7 @@
                 <w:szCs w:val="20"/>
                 <w:lang w:val="es-ES" w:eastAsia="zh-CN"/>
               </w:rPr>
+              <w:lastRenderedPageBreak/>
               <w:t>vencimiento</w:t>
             </w:r>
           </w:p>
@@ -1910,6 +2311,7 @@
                 <w:szCs w:val="20"/>
                 <w:lang w:val="es-ES" w:eastAsia="zh-CN"/>
               </w:rPr>
+              <w:lastRenderedPageBreak/>
               <w:t>Pendiente de</w:t>
             </w:r>
           </w:p>
@@ -1930,6 +2332,7 @@
                 <w:szCs w:val="20"/>
                 <w:lang w:val="es-ES" w:eastAsia="zh-CN"/>
               </w:rPr>
+              <w:lastRenderedPageBreak/>
               <w:t>validación</w:t>
             </w:r>
           </w:p>
@@ -1971,13 +2374,32 @@
                 <w:sz w:val="20"/>
                 <w:lang w:val="es-PA"/>
               </w:rPr>
-              <w:t>6</w:t>
+              <w:t>7</w:t>
             </w:r>
           </w:p>
         </w:tc>
         <w:tc>
           <w:tcPr>
             <w:tcW w:w="3798" w:type="dxa"/>
+          </w:tcPr>
+          <w:p>
+            <w:pPr>
+              <w:jc w:val="both"/>
+              <w:rPr>
+                <w:color w:val="0070C0"/>
+              </w:rPr>
+            </w:pPr>
+            <w:r>
+              <w:rPr>
+                <w:color w:val="0070C0"/>
+              </w:rPr>
+              <w:t>Las herramientas y entornos de desarrollo proporcionados por la organización estarán disponibles y sin coste adicional.</w:t>
+            </w:r>
+          </w:p>
+        </w:tc>
+        <w:tc>
+          <w:tcPr>
+            <w:tcW w:w="2195" w:type="dxa"/>
             <w:vAlign w:val="center"/>
           </w:tcPr>
           <w:p>
@@ -1986,13 +2408,6 @@
               <w:ind w:left="0"/>
               <w:jc w:val="both"/>
               <w:rPr>
-                <w:b/>
-                <w:sz w:val="20"/>
-                <w:lang w:val="es-PA"/>
-              </w:rPr>
-            </w:pPr>
-            <w:r>
-              <w:rPr>
                 <w:rFonts w:asciiTheme="minorHAnsi" w:hAnsiTheme="minorHAnsi" w:cstheme="minorHAnsi"/>
                 <w:i w:val="0"/>
                 <w:iCs w:val="0"/>
@@ -2000,20 +2415,8 @@
                 <w:sz w:val="20"/>
                 <w:lang w:val="es-ES"/>
               </w:rPr>
-              <w:t>Sin optimización SEO.</w:t>
-            </w:r>
-          </w:p>
-        </w:tc>
-        <w:tc>
-          <w:tcPr>
-            <w:tcW w:w="2195" w:type="dxa"/>
-            <w:vAlign w:val="center"/>
-          </w:tcPr>
-          <w:p>
-            <w:pPr>
-              <w:pStyle w:val="infoblue"/>
-              <w:ind w:left="0"/>
-              <w:jc w:val="both"/>
+            </w:pPr>
+            <w:r>
               <w:rPr>
                 <w:rFonts w:asciiTheme="minorHAnsi" w:hAnsiTheme="minorHAnsi" w:cstheme="minorHAnsi"/>
                 <w:i w:val="0"/>
@@ -2022,17 +2425,7 @@
                 <w:sz w:val="20"/>
                 <w:lang w:val="es-ES"/>
               </w:rPr>
-            </w:pPr>
-            <w:r>
-              <w:rPr>
-                <w:rFonts w:asciiTheme="minorHAnsi" w:hAnsiTheme="minorHAnsi" w:cstheme="minorHAnsi"/>
-                <w:i w:val="0"/>
-                <w:iCs w:val="0"/>
-                <w:color w:val="0070C0"/>
-                <w:sz w:val="20"/>
-                <w:lang w:val="es-ES"/>
-              </w:rPr>
-              <w:t>Director</w:t>
+              <w:t>Organización</w:t>
             </w:r>
           </w:p>
         </w:tc>
@@ -2060,27 +2453,7 @@
                 <w:szCs w:val="20"/>
                 <w:lang w:val="es-ES" w:eastAsia="zh-CN"/>
               </w:rPr>
-              <w:t>Sin fecha de</w:t>
-            </w:r>
-          </w:p>
-          <w:p>
-            <w:pPr>
-              <w:spacing w:before="120" w:after="120"/>
-              <w:rPr>
-                <w:b/>
-                <w:sz w:val="20"/>
-                <w:lang w:val="es-PA"/>
-              </w:rPr>
-            </w:pPr>
-            <w:r>
-              <w:rPr>
-                <w:rFonts w:eastAsia="SimSun" w:cstheme="minorHAnsi"/>
-                <w:color w:val="0070C0"/>
-                <w:sz w:val="20"/>
-                <w:szCs w:val="20"/>
-                <w:lang w:val="es-ES" w:eastAsia="zh-CN"/>
-              </w:rPr>
-              <w:t>vencimiento</w:t>
+              <w:t>Sin fecha de vencimiento</w:t>
             </w:r>
           </w:p>
         </w:tc>
@@ -2108,27 +2481,7 @@
                 <w:szCs w:val="20"/>
                 <w:lang w:val="es-ES" w:eastAsia="zh-CN"/>
               </w:rPr>
-              <w:t>Pendiente de</w:t>
-            </w:r>
-          </w:p>
-          <w:p>
-            <w:pPr>
-              <w:spacing w:before="120" w:after="120"/>
-              <w:rPr>
-                <w:b/>
-                <w:sz w:val="20"/>
-                <w:lang w:val="es-PA"/>
-              </w:rPr>
-            </w:pPr>
-            <w:r>
-              <w:rPr>
-                <w:rFonts w:eastAsia="SimSun" w:cstheme="minorHAnsi"/>
-                <w:color w:val="0070C0"/>
-                <w:sz w:val="20"/>
-                <w:szCs w:val="20"/>
-                <w:lang w:val="es-ES" w:eastAsia="zh-CN"/>
-              </w:rPr>
-              <w:t>validación</w:t>
+              <w:t>Pendiente de validadación</w:t>
             </w:r>
           </w:p>
         </w:tc>
@@ -2172,7 +2525,7 @@
 </file>
 
 <file path=word/endnotes.xml><?xml version="1.0" encoding="utf-8"?>
-<w:endnotes xmlns:wpc="http://schemas.microsoft.com/office/word/2010/wordprocessingCanvas" xmlns:cx="http://schemas.microsoft.com/office/drawing/2014/chartex" xmlns:cx1="http://schemas.microsoft.com/office/drawing/2015/9/8/chartex" xmlns:cx2="http://schemas.microsoft.com/office/drawing/2015/10/21/chartex" xmlns:cx3="http://schemas.microsoft.com/office/drawing/2016/5/9/chartex" xmlns:cx4="http://schemas.microsoft.com/office/drawing/2016/5/10/chartex" xmlns:cx5="http://schemas.microsoft.com/office/drawing/2016/5/11/chartex" xmlns:cx6="http://schemas.microsoft.com/office/drawing/2016/5/12/chartex" xmlns:cx7="http://schemas.microsoft.com/office/drawing/2016/5/13/chartex" xmlns:cx8="http://schemas.microsoft.com/office/drawing/2016/5/14/chartex" xmlns:mc="http://schemas.openxmlformats.org/markup-compatibility/2006" xmlns:aink="http://schemas.microsoft.com/office/drawing/2016/ink" xmlns:am3d="http://schemas.microsoft.com/office/drawing/2017/model3d" xmlns:o="urn:schemas-microsoft-com:office:office" xmlns:oel="http://schemas.microsoft.com/office/2019/extlst" xmlns:r="http://schemas.openxmlformats.org/officeDocument/2006/relationships" xmlns:m="http://schemas.openxmlformats.org/officeDocument/2006/math" xmlns:v="urn:schemas-microsoft-com:vml" xmlns:wp14="http://schemas.microsoft.com/office/word/2010/wordprocessingDrawing" xmlns:wp="http://schemas.openxmlformats.org/drawingml/2006/wordprocessingDrawing" xmlns:w10="urn:schemas-microsoft-com:office:word" xmlns:w="http://schemas.openxmlformats.org/wordprocessingml/2006/main" xmlns:w14="http://schemas.microsoft.com/office/word/2010/wordml" xmlns:w15="http://schemas.microsoft.com/office/word/2012/wordml" xmlns:w16cex="http://schemas.microsoft.com/office/word/2018/wordml/cex" xmlns:w16cid="http://schemas.microsoft.com/office/word/2016/wordml/cid" xmlns:w16="http://schemas.microsoft.com/office/word/2018/wordml" xmlns:w16du="http://schemas.microsoft.com/office/word/2023/wordml/word16du" xmlns:w16sdtdh="http://schemas.microsoft.com/office/word/2020/wordml/sdtdatahash" xmlns:w16sdtfl="http://schemas.microsoft.com/office/word/2024/wordml/sdtformatlock" xmlns:w16se="http://schemas.microsoft.com/office/word/2015/wordml/symex" xmlns:wpg="http://schemas.microsoft.com/office/word/2010/wordprocessingGroup" xmlns:wpi="http://schemas.microsoft.com/office/word/2010/wordprocessingInk" xmlns:wne="http://schemas.microsoft.com/office/word/2006/wordml" xmlns:wps="http://schemas.microsoft.com/office/word/2010/wordprocessingShape" mc:Ignorable="w14 w15 w16se w16cid w16 w16cex w16sdtdh w16sdtfl w16du wp14">
+<w:endnotes xmlns:wpc="http://schemas.microsoft.com/office/word/2010/wordprocessingCanvas" xmlns:cx="http://schemas.microsoft.com/office/drawing/2014/chartex" xmlns:cx1="http://schemas.microsoft.com/office/drawing/2015/9/8/chartex" xmlns:cx2="http://schemas.microsoft.com/office/drawing/2015/10/21/chartex" xmlns:cx3="http://schemas.microsoft.com/office/drawing/2016/5/9/chartex" xmlns:cx4="http://schemas.microsoft.com/office/drawing/2016/5/10/chartex" xmlns:cx5="http://schemas.microsoft.com/office/drawing/2016/5/11/chartex" xmlns:cx6="http://schemas.microsoft.com/office/drawing/2016/5/12/chartex" xmlns:cx7="http://schemas.microsoft.com/office/drawing/2016/5/13/chartex" xmlns:cx8="http://schemas.microsoft.com/office/drawing/2016/5/14/chartex" xmlns:mc="http://schemas.openxmlformats.org/markup-compatibility/2006" xmlns:aink="http://schemas.microsoft.com/office/drawing/2016/ink" xmlns:am3d="http://schemas.microsoft.com/office/drawing/2017/model3d" xmlns:o="urn:schemas-microsoft-com:office:office" xmlns:r="http://schemas.openxmlformats.org/officeDocument/2006/relationships" xmlns:m="http://schemas.openxmlformats.org/officeDocument/2006/math" xmlns:v="urn:schemas-microsoft-com:vml" xmlns:wp14="http://schemas.microsoft.com/office/word/2010/wordprocessingDrawing" xmlns:wp="http://schemas.openxmlformats.org/drawingml/2006/wordprocessingDrawing" xmlns:w10="urn:schemas-microsoft-com:office:word" xmlns:w="http://schemas.openxmlformats.org/wordprocessingml/2006/main" xmlns:w14="http://schemas.microsoft.com/office/word/2010/wordml" xmlns:w15="http://schemas.microsoft.com/office/word/2012/wordml" xmlns:w16cex="http://schemas.microsoft.com/office/word/2018/wordml/cex" xmlns:w16cid="http://schemas.microsoft.com/office/word/2016/wordml/cid" xmlns:w16="http://schemas.microsoft.com/office/word/2018/wordml" xmlns:w16sdtdh="http://schemas.microsoft.com/office/word/2020/wordml/sdtdatahash" xmlns:w16se="http://schemas.microsoft.com/office/word/2015/wordml/symex" xmlns:wpg="http://schemas.microsoft.com/office/word/2010/wordprocessingGroup" xmlns:wpi="http://schemas.microsoft.com/office/word/2010/wordprocessingInk" xmlns:wne="http://schemas.microsoft.com/office/word/2006/wordml" xmlns:wps="http://schemas.microsoft.com/office/word/2010/wordprocessingShape" mc:Ignorable="w14 w15 w16se w16cid w16 w16cex w16sdtdh wp14">
   <w:endnote w:type="separator" w:id="-1">
     <w:p>
       <w:pPr>
@@ -2197,7 +2550,7 @@
 </file>
 
 <file path=word/footer1.xml><?xml version="1.0" encoding="utf-8"?>
-<w:ftr xmlns:wpc="http://schemas.microsoft.com/office/word/2010/wordprocessingCanvas" xmlns:cx="http://schemas.microsoft.com/office/drawing/2014/chartex" xmlns:cx1="http://schemas.microsoft.com/office/drawing/2015/9/8/chartex" xmlns:cx2="http://schemas.microsoft.com/office/drawing/2015/10/21/chartex" xmlns:cx3="http://schemas.microsoft.com/office/drawing/2016/5/9/chartex" xmlns:cx4="http://schemas.microsoft.com/office/drawing/2016/5/10/chartex" xmlns:cx5="http://schemas.microsoft.com/office/drawing/2016/5/11/chartex" xmlns:cx6="http://schemas.microsoft.com/office/drawing/2016/5/12/chartex" xmlns:cx7="http://schemas.microsoft.com/office/drawing/2016/5/13/chartex" xmlns:cx8="http://schemas.microsoft.com/office/drawing/2016/5/14/chartex" xmlns:mc="http://schemas.openxmlformats.org/markup-compatibility/2006" xmlns:aink="http://schemas.microsoft.com/office/drawing/2016/ink" xmlns:am3d="http://schemas.microsoft.com/office/drawing/2017/model3d" xmlns:o="urn:schemas-microsoft-com:office:office" xmlns:oel="http://schemas.microsoft.com/office/2019/extlst" xmlns:r="http://schemas.openxmlformats.org/officeDocument/2006/relationships" xmlns:m="http://schemas.openxmlformats.org/officeDocument/2006/math" xmlns:v="urn:schemas-microsoft-com:vml" xmlns:wp14="http://schemas.microsoft.com/office/word/2010/wordprocessingDrawing" xmlns:wp="http://schemas.openxmlformats.org/drawingml/2006/wordprocessingDrawing" xmlns:w10="urn:schemas-microsoft-com:office:word" xmlns:w="http://schemas.openxmlformats.org/wordprocessingml/2006/main" xmlns:w14="http://schemas.microsoft.com/office/word/2010/wordml" xmlns:w15="http://schemas.microsoft.com/office/word/2012/wordml" xmlns:w16cex="http://schemas.microsoft.com/office/word/2018/wordml/cex" xmlns:w16cid="http://schemas.microsoft.com/office/word/2016/wordml/cid" xmlns:w16="http://schemas.microsoft.com/office/word/2018/wordml" xmlns:w16du="http://schemas.microsoft.com/office/word/2023/wordml/word16du" xmlns:w16sdtdh="http://schemas.microsoft.com/office/word/2020/wordml/sdtdatahash" xmlns:w16sdtfl="http://schemas.microsoft.com/office/word/2024/wordml/sdtformatlock" xmlns:w16se="http://schemas.microsoft.com/office/word/2015/wordml/symex" xmlns:wpg="http://schemas.microsoft.com/office/word/2010/wordprocessingGroup" xmlns:wpi="http://schemas.microsoft.com/office/word/2010/wordprocessingInk" xmlns:wne="http://schemas.microsoft.com/office/word/2006/wordml" xmlns:wps="http://schemas.microsoft.com/office/word/2010/wordprocessingShape" mc:Ignorable="w14 w15 w16se w16cid w16 w16cex w16sdtdh w16sdtfl w16du wp14">
+<w:ftr xmlns:wpc="http://schemas.microsoft.com/office/word/2010/wordprocessingCanvas" xmlns:cx="http://schemas.microsoft.com/office/drawing/2014/chartex" xmlns:cx1="http://schemas.microsoft.com/office/drawing/2015/9/8/chartex" xmlns:cx2="http://schemas.microsoft.com/office/drawing/2015/10/21/chartex" xmlns:cx3="http://schemas.microsoft.com/office/drawing/2016/5/9/chartex" xmlns:cx4="http://schemas.microsoft.com/office/drawing/2016/5/10/chartex" xmlns:cx5="http://schemas.microsoft.com/office/drawing/2016/5/11/chartex" xmlns:cx6="http://schemas.microsoft.com/office/drawing/2016/5/12/chartex" xmlns:cx7="http://schemas.microsoft.com/office/drawing/2016/5/13/chartex" xmlns:cx8="http://schemas.microsoft.com/office/drawing/2016/5/14/chartex" xmlns:mc="http://schemas.openxmlformats.org/markup-compatibility/2006" xmlns:aink="http://schemas.microsoft.com/office/drawing/2016/ink" xmlns:am3d="http://schemas.microsoft.com/office/drawing/2017/model3d" xmlns:o="urn:schemas-microsoft-com:office:office" xmlns:r="http://schemas.openxmlformats.org/officeDocument/2006/relationships" xmlns:m="http://schemas.openxmlformats.org/officeDocument/2006/math" xmlns:v="urn:schemas-microsoft-com:vml" xmlns:wp14="http://schemas.microsoft.com/office/word/2010/wordprocessingDrawing" xmlns:wp="http://schemas.openxmlformats.org/drawingml/2006/wordprocessingDrawing" xmlns:w10="urn:schemas-microsoft-com:office:word" xmlns:w="http://schemas.openxmlformats.org/wordprocessingml/2006/main" xmlns:w14="http://schemas.microsoft.com/office/word/2010/wordml" xmlns:w15="http://schemas.microsoft.com/office/word/2012/wordml" xmlns:w16cex="http://schemas.microsoft.com/office/word/2018/wordml/cex" xmlns:w16cid="http://schemas.microsoft.com/office/word/2016/wordml/cid" xmlns:w16="http://schemas.microsoft.com/office/word/2018/wordml" xmlns:w16sdtdh="http://schemas.microsoft.com/office/word/2020/wordml/sdtdatahash" xmlns:w16se="http://schemas.microsoft.com/office/word/2015/wordml/symex" xmlns:wpg="http://schemas.microsoft.com/office/word/2010/wordprocessingGroup" xmlns:wpi="http://schemas.microsoft.com/office/word/2010/wordprocessingInk" xmlns:wne="http://schemas.microsoft.com/office/word/2006/wordml" xmlns:wps="http://schemas.microsoft.com/office/word/2010/wordprocessingShape" mc:Ignorable="w14 w15 w16se w16cid w16 w16cex w16sdtdh wp14">
   <w:p>
     <w:pPr>
       <w:pStyle w:val="Piedepgina"/>
@@ -2254,14 +2607,27 @@
     <w:r>
       <w:t xml:space="preserve"> de </w:t>
     </w:r>
-    <w:fldSimple w:instr=" NUMPAGES   \* MERGEFORMAT ">
-      <w:r>
-        <w:rPr>
-          <w:noProof/>
-        </w:rPr>
-        <w:t>1</w:t>
-      </w:r>
-    </w:fldSimple>
+    <w:r>
+      <w:fldChar w:fldCharType="begin"/>
+    </w:r>
+    <w:r>
+      <w:instrText xml:space="preserve"> NUMPAGES   \* MERGEFORMAT </w:instrText>
+    </w:r>
+    <w:r>
+      <w:fldChar w:fldCharType="separate"/>
+    </w:r>
+    <w:r>
+      <w:rPr>
+        <w:noProof/>
+      </w:rPr>
+      <w:t>1</w:t>
+    </w:r>
+    <w:r>
+      <w:rPr>
+        <w:noProof/>
+      </w:rPr>
+      <w:fldChar w:fldCharType="end"/>
+    </w:r>
   </w:p>
   <w:p>
     <w:pPr>
@@ -2290,7 +2656,7 @@
 </file>
 
 <file path=word/footnotes.xml><?xml version="1.0" encoding="utf-8"?>
-<w:footnotes xmlns:wpc="http://schemas.microsoft.com/office/word/2010/wordprocessingCanvas" xmlns:cx="http://schemas.microsoft.com/office/drawing/2014/chartex" xmlns:cx1="http://schemas.microsoft.com/office/drawing/2015/9/8/chartex" xmlns:cx2="http://schemas.microsoft.com/office/drawing/2015/10/21/chartex" xmlns:cx3="http://schemas.microsoft.com/office/drawing/2016/5/9/chartex" xmlns:cx4="http://schemas.microsoft.com/office/drawing/2016/5/10/chartex" xmlns:cx5="http://schemas.microsoft.com/office/drawing/2016/5/11/chartex" xmlns:cx6="http://schemas.microsoft.com/office/drawing/2016/5/12/chartex" xmlns:cx7="http://schemas.microsoft.com/office/drawing/2016/5/13/chartex" xmlns:cx8="http://schemas.microsoft.com/office/drawing/2016/5/14/chartex" xmlns:mc="http://schemas.openxmlformats.org/markup-compatibility/2006" xmlns:aink="http://schemas.microsoft.com/office/drawing/2016/ink" xmlns:am3d="http://schemas.microsoft.com/office/drawing/2017/model3d" xmlns:o="urn:schemas-microsoft-com:office:office" xmlns:oel="http://schemas.microsoft.com/office/2019/extlst" xmlns:r="http://schemas.openxmlformats.org/officeDocument/2006/relationships" xmlns:m="http://schemas.openxmlformats.org/officeDocument/2006/math" xmlns:v="urn:schemas-microsoft-com:vml" xmlns:wp14="http://schemas.microsoft.com/office/word/2010/wordprocessingDrawing" xmlns:wp="http://schemas.openxmlformats.org/drawingml/2006/wordprocessingDrawing" xmlns:w10="urn:schemas-microsoft-com:office:word" xmlns:w="http://schemas.openxmlformats.org/wordprocessingml/2006/main" xmlns:w14="http://schemas.microsoft.com/office/word/2010/wordml" xmlns:w15="http://schemas.microsoft.com/office/word/2012/wordml" xmlns:w16cex="http://schemas.microsoft.com/office/word/2018/wordml/cex" xmlns:w16cid="http://schemas.microsoft.com/office/word/2016/wordml/cid" xmlns:w16="http://schemas.microsoft.com/office/word/2018/wordml" xmlns:w16du="http://schemas.microsoft.com/office/word/2023/wordml/word16du" xmlns:w16sdtdh="http://schemas.microsoft.com/office/word/2020/wordml/sdtdatahash" xmlns:w16sdtfl="http://schemas.microsoft.com/office/word/2024/wordml/sdtformatlock" xmlns:w16se="http://schemas.microsoft.com/office/word/2015/wordml/symex" xmlns:wpg="http://schemas.microsoft.com/office/word/2010/wordprocessingGroup" xmlns:wpi="http://schemas.microsoft.com/office/word/2010/wordprocessingInk" xmlns:wne="http://schemas.microsoft.com/office/word/2006/wordml" xmlns:wps="http://schemas.microsoft.com/office/word/2010/wordprocessingShape" mc:Ignorable="w14 w15 w16se w16cid w16 w16cex w16sdtdh w16sdtfl w16du wp14">
+<w:footnotes xmlns:wpc="http://schemas.microsoft.com/office/word/2010/wordprocessingCanvas" xmlns:cx="http://schemas.microsoft.com/office/drawing/2014/chartex" xmlns:cx1="http://schemas.microsoft.com/office/drawing/2015/9/8/chartex" xmlns:cx2="http://schemas.microsoft.com/office/drawing/2015/10/21/chartex" xmlns:cx3="http://schemas.microsoft.com/office/drawing/2016/5/9/chartex" xmlns:cx4="http://schemas.microsoft.com/office/drawing/2016/5/10/chartex" xmlns:cx5="http://schemas.microsoft.com/office/drawing/2016/5/11/chartex" xmlns:cx6="http://schemas.microsoft.com/office/drawing/2016/5/12/chartex" xmlns:cx7="http://schemas.microsoft.com/office/drawing/2016/5/13/chartex" xmlns:cx8="http://schemas.microsoft.com/office/drawing/2016/5/14/chartex" xmlns:mc="http://schemas.openxmlformats.org/markup-compatibility/2006" xmlns:aink="http://schemas.microsoft.com/office/drawing/2016/ink" xmlns:am3d="http://schemas.microsoft.com/office/drawing/2017/model3d" xmlns:o="urn:schemas-microsoft-com:office:office" xmlns:r="http://schemas.openxmlformats.org/officeDocument/2006/relationships" xmlns:m="http://schemas.openxmlformats.org/officeDocument/2006/math" xmlns:v="urn:schemas-microsoft-com:vml" xmlns:wp14="http://schemas.microsoft.com/office/word/2010/wordprocessingDrawing" xmlns:wp="http://schemas.openxmlformats.org/drawingml/2006/wordprocessingDrawing" xmlns:w10="urn:schemas-microsoft-com:office:word" xmlns:w="http://schemas.openxmlformats.org/wordprocessingml/2006/main" xmlns:w14="http://schemas.microsoft.com/office/word/2010/wordml" xmlns:w15="http://schemas.microsoft.com/office/word/2012/wordml" xmlns:w16cex="http://schemas.microsoft.com/office/word/2018/wordml/cex" xmlns:w16cid="http://schemas.microsoft.com/office/word/2016/wordml/cid" xmlns:w16="http://schemas.microsoft.com/office/word/2018/wordml" xmlns:w16sdtdh="http://schemas.microsoft.com/office/word/2020/wordml/sdtdatahash" xmlns:w16se="http://schemas.microsoft.com/office/word/2015/wordml/symex" xmlns:wpg="http://schemas.microsoft.com/office/word/2010/wordprocessingGroup" xmlns:wpi="http://schemas.microsoft.com/office/word/2010/wordprocessingInk" xmlns:wne="http://schemas.microsoft.com/office/word/2006/wordml" xmlns:wps="http://schemas.microsoft.com/office/word/2010/wordprocessingShape" mc:Ignorable="w14 w15 w16se w16cid w16 w16cex w16sdtdh wp14">
   <w:footnote w:type="separator" w:id="-1">
     <w:p>
       <w:pPr>
@@ -2315,7 +2681,7 @@
 </file>
 
 <file path=word/header1.xml><?xml version="1.0" encoding="utf-8"?>
-<w:hdr xmlns:wpc="http://schemas.microsoft.com/office/word/2010/wordprocessingCanvas" xmlns:cx="http://schemas.microsoft.com/office/drawing/2014/chartex" xmlns:cx1="http://schemas.microsoft.com/office/drawing/2015/9/8/chartex" xmlns:cx2="http://schemas.microsoft.com/office/drawing/2015/10/21/chartex" xmlns:cx3="http://schemas.microsoft.com/office/drawing/2016/5/9/chartex" xmlns:cx4="http://schemas.microsoft.com/office/drawing/2016/5/10/chartex" xmlns:cx5="http://schemas.microsoft.com/office/drawing/2016/5/11/chartex" xmlns:cx6="http://schemas.microsoft.com/office/drawing/2016/5/12/chartex" xmlns:cx7="http://schemas.microsoft.com/office/drawing/2016/5/13/chartex" xmlns:cx8="http://schemas.microsoft.com/office/drawing/2016/5/14/chartex" xmlns:mc="http://schemas.openxmlformats.org/markup-compatibility/2006" xmlns:aink="http://schemas.microsoft.com/office/drawing/2016/ink" xmlns:am3d="http://schemas.microsoft.com/office/drawing/2017/model3d" xmlns:o="urn:schemas-microsoft-com:office:office" xmlns:oel="http://schemas.microsoft.com/office/2019/extlst" xmlns:r="http://schemas.openxmlformats.org/officeDocument/2006/relationships" xmlns:m="http://schemas.openxmlformats.org/officeDocument/2006/math" xmlns:v="urn:schemas-microsoft-com:vml" xmlns:wp14="http://schemas.microsoft.com/office/word/2010/wordprocessingDrawing" xmlns:wp="http://schemas.openxmlformats.org/drawingml/2006/wordprocessingDrawing" xmlns:w10="urn:schemas-microsoft-com:office:word" xmlns:w="http://schemas.openxmlformats.org/wordprocessingml/2006/main" xmlns:w14="http://schemas.microsoft.com/office/word/2010/wordml" xmlns:w15="http://schemas.microsoft.com/office/word/2012/wordml" xmlns:w16cex="http://schemas.microsoft.com/office/word/2018/wordml/cex" xmlns:w16cid="http://schemas.microsoft.com/office/word/2016/wordml/cid" xmlns:w16="http://schemas.microsoft.com/office/word/2018/wordml" xmlns:w16du="http://schemas.microsoft.com/office/word/2023/wordml/word16du" xmlns:w16sdtdh="http://schemas.microsoft.com/office/word/2020/wordml/sdtdatahash" xmlns:w16sdtfl="http://schemas.microsoft.com/office/word/2024/wordml/sdtformatlock" xmlns:w16se="http://schemas.microsoft.com/office/word/2015/wordml/symex" xmlns:wpg="http://schemas.microsoft.com/office/word/2010/wordprocessingGroup" xmlns:wpi="http://schemas.microsoft.com/office/word/2010/wordprocessingInk" xmlns:wne="http://schemas.microsoft.com/office/word/2006/wordml" xmlns:wps="http://schemas.microsoft.com/office/word/2010/wordprocessingShape" mc:Ignorable="w14 w15 w16se w16cid w16 w16cex w16sdtdh w16sdtfl w16du wp14">
+<w:hdr xmlns:wpc="http://schemas.microsoft.com/office/word/2010/wordprocessingCanvas" xmlns:cx="http://schemas.microsoft.com/office/drawing/2014/chartex" xmlns:cx1="http://schemas.microsoft.com/office/drawing/2015/9/8/chartex" xmlns:cx2="http://schemas.microsoft.com/office/drawing/2015/10/21/chartex" xmlns:cx3="http://schemas.microsoft.com/office/drawing/2016/5/9/chartex" xmlns:cx4="http://schemas.microsoft.com/office/drawing/2016/5/10/chartex" xmlns:cx5="http://schemas.microsoft.com/office/drawing/2016/5/11/chartex" xmlns:cx6="http://schemas.microsoft.com/office/drawing/2016/5/12/chartex" xmlns:cx7="http://schemas.microsoft.com/office/drawing/2016/5/13/chartex" xmlns:cx8="http://schemas.microsoft.com/office/drawing/2016/5/14/chartex" xmlns:mc="http://schemas.openxmlformats.org/markup-compatibility/2006" xmlns:aink="http://schemas.microsoft.com/office/drawing/2016/ink" xmlns:am3d="http://schemas.microsoft.com/office/drawing/2017/model3d" xmlns:o="urn:schemas-microsoft-com:office:office" xmlns:r="http://schemas.openxmlformats.org/officeDocument/2006/relationships" xmlns:m="http://schemas.openxmlformats.org/officeDocument/2006/math" xmlns:v="urn:schemas-microsoft-com:vml" xmlns:wp14="http://schemas.microsoft.com/office/word/2010/wordprocessingDrawing" xmlns:wp="http://schemas.openxmlformats.org/drawingml/2006/wordprocessingDrawing" xmlns:w10="urn:schemas-microsoft-com:office:word" xmlns:w="http://schemas.openxmlformats.org/wordprocessingml/2006/main" xmlns:w14="http://schemas.microsoft.com/office/word/2010/wordml" xmlns:w15="http://schemas.microsoft.com/office/word/2012/wordml" xmlns:w16cex="http://schemas.microsoft.com/office/word/2018/wordml/cex" xmlns:w16cid="http://schemas.microsoft.com/office/word/2016/wordml/cid" xmlns:w16="http://schemas.microsoft.com/office/word/2018/wordml" xmlns:w16sdtdh="http://schemas.microsoft.com/office/word/2020/wordml/sdtdatahash" xmlns:w16se="http://schemas.microsoft.com/office/word/2015/wordml/symex" xmlns:wpg="http://schemas.microsoft.com/office/word/2010/wordprocessingGroup" xmlns:wpi="http://schemas.microsoft.com/office/word/2010/wordprocessingInk" xmlns:wne="http://schemas.microsoft.com/office/word/2006/wordml" xmlns:wps="http://schemas.microsoft.com/office/word/2010/wordprocessingShape" mc:Ignorable="w14 w15 w16se w16cid w16 w16cex w16sdtdh wp14">
   <w:p>
     <w:pPr>
       <w:pStyle w:val="Encabezado"/>
@@ -2348,7 +2714,7 @@
 </file>
 
 <file path=word/numbering.xml><?xml version="1.0" encoding="utf-8"?>
-<w:numbering xmlns:wpc="http://schemas.microsoft.com/office/word/2010/wordprocessingCanvas" xmlns:cx="http://schemas.microsoft.com/office/drawing/2014/chartex" xmlns:cx1="http://schemas.microsoft.com/office/drawing/2015/9/8/chartex" xmlns:cx2="http://schemas.microsoft.com/office/drawing/2015/10/21/chartex" xmlns:cx3="http://schemas.microsoft.com/office/drawing/2016/5/9/chartex" xmlns:cx4="http://schemas.microsoft.com/office/drawing/2016/5/10/chartex" xmlns:cx5="http://schemas.microsoft.com/office/drawing/2016/5/11/chartex" xmlns:cx6="http://schemas.microsoft.com/office/drawing/2016/5/12/chartex" xmlns:cx7="http://schemas.microsoft.com/office/drawing/2016/5/13/chartex" xmlns:cx8="http://schemas.microsoft.com/office/drawing/2016/5/14/chartex" xmlns:mc="http://schemas.openxmlformats.org/markup-compatibility/2006" xmlns:aink="http://schemas.microsoft.com/office/drawing/2016/ink" xmlns:am3d="http://schemas.microsoft.com/office/drawing/2017/model3d" xmlns:o="urn:schemas-microsoft-com:office:office" xmlns:oel="http://schemas.microsoft.com/office/2019/extlst" xmlns:r="http://schemas.openxmlformats.org/officeDocument/2006/relationships" xmlns:m="http://schemas.openxmlformats.org/officeDocument/2006/math" xmlns:v="urn:schemas-microsoft-com:vml" xmlns:wp14="http://schemas.microsoft.com/office/word/2010/wordprocessingDrawing" xmlns:wp="http://schemas.openxmlformats.org/drawingml/2006/wordprocessingDrawing" xmlns:w10="urn:schemas-microsoft-com:office:word" xmlns:w="http://schemas.openxmlformats.org/wordprocessingml/2006/main" xmlns:w14="http://schemas.microsoft.com/office/word/2010/wordml" xmlns:w15="http://schemas.microsoft.com/office/word/2012/wordml" xmlns:w16cex="http://schemas.microsoft.com/office/word/2018/wordml/cex" xmlns:w16cid="http://schemas.microsoft.com/office/word/2016/wordml/cid" xmlns:w16="http://schemas.microsoft.com/office/word/2018/wordml" xmlns:w16du="http://schemas.microsoft.com/office/word/2023/wordml/word16du" xmlns:w16sdtdh="http://schemas.microsoft.com/office/word/2020/wordml/sdtdatahash" xmlns:w16sdtfl="http://schemas.microsoft.com/office/word/2024/wordml/sdtformatlock" xmlns:w16se="http://schemas.microsoft.com/office/word/2015/wordml/symex" xmlns:wpg="http://schemas.microsoft.com/office/word/2010/wordprocessingGroup" xmlns:wpi="http://schemas.microsoft.com/office/word/2010/wordprocessingInk" xmlns:wne="http://schemas.microsoft.com/office/word/2006/wordml" xmlns:wps="http://schemas.microsoft.com/office/word/2010/wordprocessingShape" mc:Ignorable="w14 w15 w16se w16cid w16 w16cex w16sdtdh w16sdtfl w16du wp14">
+<w:numbering xmlns:wpc="http://schemas.microsoft.com/office/word/2010/wordprocessingCanvas" xmlns:cx="http://schemas.microsoft.com/office/drawing/2014/chartex" xmlns:cx1="http://schemas.microsoft.com/office/drawing/2015/9/8/chartex" xmlns:cx2="http://schemas.microsoft.com/office/drawing/2015/10/21/chartex" xmlns:cx3="http://schemas.microsoft.com/office/drawing/2016/5/9/chartex" xmlns:cx4="http://schemas.microsoft.com/office/drawing/2016/5/10/chartex" xmlns:cx5="http://schemas.microsoft.com/office/drawing/2016/5/11/chartex" xmlns:cx6="http://schemas.microsoft.com/office/drawing/2016/5/12/chartex" xmlns:cx7="http://schemas.microsoft.com/office/drawing/2016/5/13/chartex" xmlns:cx8="http://schemas.microsoft.com/office/drawing/2016/5/14/chartex" xmlns:mc="http://schemas.openxmlformats.org/markup-compatibility/2006" xmlns:aink="http://schemas.microsoft.com/office/drawing/2016/ink" xmlns:am3d="http://schemas.microsoft.com/office/drawing/2017/model3d" xmlns:o="urn:schemas-microsoft-com:office:office" xmlns:r="http://schemas.openxmlformats.org/officeDocument/2006/relationships" xmlns:m="http://schemas.openxmlformats.org/officeDocument/2006/math" xmlns:v="urn:schemas-microsoft-com:vml" xmlns:wp14="http://schemas.microsoft.com/office/word/2010/wordprocessingDrawing" xmlns:wp="http://schemas.openxmlformats.org/drawingml/2006/wordprocessingDrawing" xmlns:w10="urn:schemas-microsoft-com:office:word" xmlns:w="http://schemas.openxmlformats.org/wordprocessingml/2006/main" xmlns:w14="http://schemas.microsoft.com/office/word/2010/wordml" xmlns:w15="http://schemas.microsoft.com/office/word/2012/wordml" xmlns:w16cex="http://schemas.microsoft.com/office/word/2018/wordml/cex" xmlns:w16cid="http://schemas.microsoft.com/office/word/2016/wordml/cid" xmlns:w16="http://schemas.microsoft.com/office/word/2018/wordml" xmlns:w16sdtdh="http://schemas.microsoft.com/office/word/2020/wordml/sdtdatahash" xmlns:w16se="http://schemas.microsoft.com/office/word/2015/wordml/symex" xmlns:wpg="http://schemas.microsoft.com/office/word/2010/wordprocessingGroup" xmlns:wpi="http://schemas.microsoft.com/office/word/2010/wordprocessingInk" xmlns:wne="http://schemas.microsoft.com/office/word/2006/wordml" xmlns:wps="http://schemas.microsoft.com/office/word/2010/wordprocessingShape" mc:Ignorable="w14 w15 w16se w16cid w16 w16cex w16sdtdh wp14">
   <w:abstractNum w:abstractNumId="0" w15:restartNumberingAfterBreak="0">
     <w:nsid w:val="2E967BA3"/>
     <w:multiLevelType w:val="multilevel"/>
@@ -3654,38 +4020,38 @@
       </w:rPr>
     </w:lvl>
   </w:abstractNum>
-  <w:num w:numId="1" w16cid:durableId="1515612905">
+  <w:num w:numId="1">
     <w:abstractNumId w:val="0"/>
   </w:num>
-  <w:num w:numId="2" w16cid:durableId="553011273">
+  <w:num w:numId="2">
     <w:abstractNumId w:val="2"/>
   </w:num>
-  <w:num w:numId="3" w16cid:durableId="67001922">
+  <w:num w:numId="3">
     <w:abstractNumId w:val="1"/>
   </w:num>
-  <w:num w:numId="4" w16cid:durableId="2041779921">
+  <w:num w:numId="4">
     <w:abstractNumId w:val="7"/>
   </w:num>
-  <w:num w:numId="5" w16cid:durableId="717895942">
+  <w:num w:numId="5">
     <w:abstractNumId w:val="5"/>
   </w:num>
-  <w:num w:numId="6" w16cid:durableId="1003319053">
+  <w:num w:numId="6">
     <w:abstractNumId w:val="3"/>
   </w:num>
-  <w:num w:numId="7" w16cid:durableId="1496334388">
+  <w:num w:numId="7">
     <w:abstractNumId w:val="8"/>
   </w:num>
-  <w:num w:numId="8" w16cid:durableId="1021666608">
+  <w:num w:numId="8">
     <w:abstractNumId w:val="6"/>
   </w:num>
-  <w:num w:numId="9" w16cid:durableId="1722359233">
+  <w:num w:numId="9">
     <w:abstractNumId w:val="4"/>
   </w:num>
 </w:numbering>
 </file>
 
 <file path=word/styles.xml><?xml version="1.0" encoding="utf-8"?>
-<w:styles xmlns:mc="http://schemas.openxmlformats.org/markup-compatibility/2006" xmlns:r="http://schemas.openxmlformats.org/officeDocument/2006/relationships" xmlns:w="http://schemas.openxmlformats.org/wordprocessingml/2006/main" xmlns:w14="http://schemas.microsoft.com/office/word/2010/wordml" xmlns:w15="http://schemas.microsoft.com/office/word/2012/wordml" xmlns:w16cex="http://schemas.microsoft.com/office/word/2018/wordml/cex" xmlns:w16cid="http://schemas.microsoft.com/office/word/2016/wordml/cid" xmlns:w16="http://schemas.microsoft.com/office/word/2018/wordml" xmlns:w16du="http://schemas.microsoft.com/office/word/2023/wordml/word16du" xmlns:w16sdtdh="http://schemas.microsoft.com/office/word/2020/wordml/sdtdatahash" xmlns:w16sdtfl="http://schemas.microsoft.com/office/word/2024/wordml/sdtformatlock" xmlns:w16se="http://schemas.microsoft.com/office/word/2015/wordml/symex" mc:Ignorable="w14 w15 w16se w16cid w16 w16cex w16sdtdh w16sdtfl w16du">
+<w:styles xmlns:mc="http://schemas.openxmlformats.org/markup-compatibility/2006" xmlns:r="http://schemas.openxmlformats.org/officeDocument/2006/relationships" xmlns:w="http://schemas.openxmlformats.org/wordprocessingml/2006/main" xmlns:w14="http://schemas.microsoft.com/office/word/2010/wordml" xmlns:w15="http://schemas.microsoft.com/office/word/2012/wordml" xmlns:w16cex="http://schemas.microsoft.com/office/word/2018/wordml/cex" xmlns:w16cid="http://schemas.microsoft.com/office/word/2016/wordml/cid" xmlns:w16="http://schemas.microsoft.com/office/word/2018/wordml" xmlns:w16sdtdh="http://schemas.microsoft.com/office/word/2020/wordml/sdtdatahash" xmlns:w16se="http://schemas.microsoft.com/office/word/2015/wordml/symex" mc:Ignorable="w14 w15 w16se w16cid w16 w16cex w16sdtdh">
   <w:docDefaults>
     <w:rPrDefault>
       <w:rPr>

</xml_diff>